<commit_message>
Thuan update tai lieu
</commit_message>
<xml_diff>
--- a/Document/BanDacTaHeThong.docx
+++ b/Document/BanDacTaHeThong.docx
@@ -8113,10 +8113,10 @@
             <v:path o:extrusionok="f" gradientshapeok="t" o:connecttype="rect"/>
             <o:lock v:ext="edit" aspectratio="t"/>
           </v:shapetype>
-          <v:shape id="_x0000_i1025" type="#_x0000_t75" style="width:559.1pt;height:87.05pt" o:ole="">
+          <v:shape id="_x0000_i1025" type="#_x0000_t75" style="width:559.25pt;height:87.05pt" o:ole="">
             <v:imagedata r:id="rId9" o:title="" cropbottom="44593f" cropleft="5104f"/>
           </v:shape>
-          <o:OLEObject Type="Embed" ProgID="Visio.Drawing.15" ShapeID="_x0000_i1025" DrawAspect="Content" ObjectID="_1508593690" r:id="rId10"/>
+          <o:OLEObject Type="Embed" ProgID="Visio.Drawing.15" ShapeID="_x0000_i1025" DrawAspect="Content" ObjectID="_1512654925" r:id="rId10"/>
         </w:object>
       </w:r>
     </w:p>
@@ -8158,10 +8158,10 @@
           <w:rFonts w:ascii="Segoe UI" w:hAnsi="Segoe UI" w:cs="Segoe UI"/>
         </w:rPr>
         <w:object w:dxaOrig="12676" w:dyaOrig="10231">
-          <v:shape id="_x0000_i1026" type="#_x0000_t75" style="width:469.55pt;height:378.8pt" o:ole="">
+          <v:shape id="_x0000_i1026" type="#_x0000_t75" style="width:469.65pt;height:378.4pt" o:ole="">
             <v:imagedata r:id="rId11" o:title=""/>
           </v:shape>
-          <o:OLEObject Type="Embed" ProgID="Visio.Drawing.15" ShapeID="_x0000_i1026" DrawAspect="Content" ObjectID="_1508593691" r:id="rId12"/>
+          <o:OLEObject Type="Embed" ProgID="Visio.Drawing.15" ShapeID="_x0000_i1026" DrawAspect="Content" ObjectID="_1512654926" r:id="rId12"/>
         </w:object>
       </w:r>
     </w:p>
@@ -8223,11 +8223,11 @@
         <w:rPr>
           <w:rFonts w:ascii="Segoe UI" w:hAnsi="Segoe UI" w:cs="Segoe UI"/>
         </w:rPr>
-        <w:object w:dxaOrig="12676" w:dyaOrig="10231">
-          <v:shape id="_x0000_i1027" type="#_x0000_t75" style="width:469.55pt;height:378.8pt" o:ole="">
+        <w:object w:dxaOrig="12675" w:dyaOrig="10230">
+          <v:shape id="_x0000_i1028" type="#_x0000_t75" style="width:469.65pt;height:378.4pt" o:ole="">
             <v:imagedata r:id="rId13" o:title=""/>
           </v:shape>
-          <o:OLEObject Type="Embed" ProgID="Visio.Drawing.15" ShapeID="_x0000_i1027" DrawAspect="Content" ObjectID="_1508593692" r:id="rId14"/>
+          <o:OLEObject Type="Embed" ProgID="Visio.Drawing.15" ShapeID="_x0000_i1028" DrawAspect="Content" ObjectID="_1512654927" r:id="rId14"/>
         </w:object>
       </w:r>
     </w:p>
@@ -10581,8 +10581,6 @@
               </w:rPr>
               <w:t>findClothes()</w:t>
             </w:r>
-            <w:bookmarkStart w:id="0" w:name="_GoBack"/>
-            <w:bookmarkEnd w:id="0"/>
           </w:p>
           <w:p>
             <w:pPr>
@@ -10888,6 +10886,7 @@
           <w:b/>
         </w:rPr>
       </w:pPr>
+      <w:bookmarkStart w:id="0" w:name="_GoBack"/>
       <w:r>
         <w:rPr>
           <w:rFonts w:ascii="Segoe UI" w:hAnsi="Segoe UI" w:cs="Segoe UI"/>
@@ -10917,6 +10916,7 @@
         <w:t>LASS DIAGRAM</w:t>
       </w:r>
     </w:p>
+    <w:bookmarkEnd w:id="0"/>
     <w:p>
       <w:pPr>
         <w:jc w:val="center"/>
@@ -10927,10 +10927,10 @@
       </w:pPr>
       <w:r>
         <w:object w:dxaOrig="15226" w:dyaOrig="11731">
-          <v:shape id="_x0000_i1028" type="#_x0000_t75" style="width:469.55pt;height:361.9pt" o:ole="">
+          <v:shape id="_x0000_i1027" type="#_x0000_t75" style="width:469.65pt;height:361.65pt" o:ole="">
             <v:imagedata r:id="rId15" o:title=""/>
           </v:shape>
-          <o:OLEObject Type="Embed" ProgID="Visio.Drawing.15" ShapeID="_x0000_i1028" DrawAspect="Content" ObjectID="_1508593693" r:id="rId16"/>
+          <o:OLEObject Type="Embed" ProgID="Visio.Drawing.15" ShapeID="_x0000_i1027" DrawAspect="Content" ObjectID="_1512654928" r:id="rId16"/>
         </w:object>
       </w:r>
     </w:p>
@@ -11101,7 +11101,7 @@
                 <w:bCs/>
                 <w:noProof/>
               </w:rPr>
-              <w:t>14</w:t>
+              <w:t>8</w:t>
             </w:r>
             <w:r>
               <w:rPr>
@@ -12780,7 +12780,7 @@
       <w:lvlText w:val="%1."/>
       <w:lvlJc w:val="left"/>
       <w:pPr>
-        <w:ind w:left="1080" w:hanging="720"/>
+        <w:ind w:left="2847" w:hanging="720"/>
       </w:pPr>
       <w:rPr>
         <w:rFonts w:hint="default"/>
@@ -14477,7 +14477,7 @@
 </file>
 
 <file path=customXml/itemProps1.xml><?xml version="1.0" encoding="utf-8"?>
-<ds:datastoreItem xmlns:ds="http://schemas.openxmlformats.org/officeDocument/2006/customXml" ds:itemID="{FACDE30B-11DB-4E7B-8060-B96A676156D3}">
+<ds:datastoreItem xmlns:ds="http://schemas.openxmlformats.org/officeDocument/2006/customXml" ds:itemID="{6E5EE537-F7D8-4949-A858-E9268A75764C}">
   <ds:schemaRefs>
     <ds:schemaRef ds:uri="http://schemas.openxmlformats.org/officeDocument/2006/bibliography"/>
   </ds:schemaRefs>

</xml_diff>